<commit_message>
Signed-off-by: Flavio Tobler <flavio.to@hispeed.ch>
</commit_message>
<xml_diff>
--- a/Administratives/AbstractV3.docx
+++ b/Administratives/AbstractV3.docx
@@ -9,49 +9,37 @@
     </w:p>
     <w:p>
       <w:r>
-        <w:t xml:space="preserve">Der Connection Scan </w:t>
+        <w:t xml:space="preserve">Der Connection Scan Algorithmus, kurz CSA, ist ein moderner Algorithmus zur Bearbeitung von Anfragen auf zeitplanbasierten Systemen. Ziel dieser Arbeit ist es diesen zu implementieren und zu benchmarken, um zu prüfen ob der CSA gegenüber dem Dijkstra/A* Algorithmus eine Performance-Verbesserung bringt. Dazu wird der </w:t>
       </w:r>
+      <w:proofErr w:type="spellStart"/>
       <w:r>
-        <w:t>Algorithmus</w:t>
+        <w:t>OpenTripPlanner</w:t>
       </w:r>
+      <w:proofErr w:type="spellEnd"/>
       <w:r>
-        <w:t>, kurz CSA, ist ein moderner Algorithmus zur Bearbeitung von Anfragen auf zeitplanbasierten Systemen.</w:t>
+        <w:t xml:space="preserve">, ein </w:t>
       </w:r>
+      <w:proofErr w:type="spellStart"/>
       <w:r>
-        <w:t xml:space="preserve"> </w:t>
+        <w:t>opensource</w:t>
       </w:r>
+      <w:proofErr w:type="spellEnd"/>
       <w:r>
-        <w:t>Ziel dieser Arbeit ist es diesen zu implementieren und</w:t>
-      </w:r>
-      <w:r>
-        <w:t xml:space="preserve"> zu benchmarken</w:t>
-      </w:r>
-      <w:r>
-        <w:t xml:space="preserve">, um zu prüfen ob der CSA </w:t>
-      </w:r>
-      <w:r>
-        <w:t>gegenüber dem Dijkstra/A* Algorithmus von OTP eine Performance-Verbesserung bringt</w:t>
-      </w:r>
-      <w:r>
-        <w:t xml:space="preserve">. </w:t>
-      </w:r>
-      <w:r>
-        <w:t>Dazu wird der OpenTripPlanner, ein opensource Reiseplaner, als Grundlage verwendet.</w:t>
+        <w:t xml:space="preserve"> Reiseplaner, als Grundlage verwendet. Dieser Basiert auf dem A* Algorithmus.</w:t>
       </w:r>
     </w:p>
     <w:p>
       <w:r>
-        <w:t>Unsere Implementierung des CSA ist um den Faktor 10 langsamer als der OTP. Sie bietet jedoch noch Verbesserungspotenzial. Der Flaschenhals des Algorithmus ist zurzeit</w:t>
+        <w:t>Unsere Implementierung des CSA ist um den Faktor 10 langsamer als der A* Algorithmus des OTP. Sie bietet jedoch noch Verbesserungspotenzial. Der Flaschenhals des Algorithmus ist zurzeit ……….</w:t>
       </w:r>
-      <w:r>
-        <w:t xml:space="preserve"> ……….</w:t>
-      </w:r>
-      <w:bookmarkStart w:id="0" w:name="_GoBack"/>
-      <w:bookmarkEnd w:id="0"/>
     </w:p>
     <w:p/>
     <w:p/>
     <w:p/>
+    <w:p>
+      <w:bookmarkStart w:id="0" w:name="_GoBack"/>
+      <w:bookmarkEnd w:id="0"/>
+    </w:p>
     <w:sectPr>
       <w:pgSz w:w="11906" w:h="16838"/>
       <w:pgMar w:top="1417" w:right="1417" w:bottom="1134" w:left="1417" w:header="708" w:footer="708" w:gutter="0"/>
@@ -459,6 +447,7 @@
   <w:style w:type="paragraph" w:default="1" w:styleId="Standard">
     <w:name w:val="Normal"/>
     <w:qFormat/>
+    <w:rsid w:val="004103E7"/>
   </w:style>
   <w:style w:type="character" w:default="1" w:styleId="Absatz-Standardschriftart">
     <w:name w:val="Default Paragraph Font"/>

</xml_diff>